<commit_message>
plantilla de reporte para el lab 01 v02
</commit_message>
<xml_diff>
--- a/labs/lab01/notebooks/plantilla_reporte_lab_MGI201.docx
+++ b/labs/lab01/notebooks/plantilla_reporte_lab_MGI201.docx
@@ -245,66 +245,109 @@
       <w:r>
         <w:t xml:space="preserve"> </w:t>
       </w:r>
-      <w:proofErr w:type="spellStart"/>
-      <w:r>
-        <w:t>Tienes</w:t>
-      </w:r>
-      <w:proofErr w:type="spellEnd"/>
-      <w:r>
-        <w:t xml:space="preserve"> que corer </w:t>
-      </w:r>
-      <w:proofErr w:type="spellStart"/>
-      <w:r>
-        <w:t>cada</w:t>
-      </w:r>
-      <w:proofErr w:type="spellEnd"/>
-      <w:r>
-        <w:t xml:space="preserve"> </w:t>
-      </w:r>
-      <w:proofErr w:type="spellStart"/>
-      <w:r>
-        <w:t>celda</w:t>
-      </w:r>
-      <w:proofErr w:type="spellEnd"/>
-      <w:r>
-        <w:t xml:space="preserve"> en </w:t>
-      </w:r>
-      <w:proofErr w:type="spellStart"/>
-      <w:r>
-        <w:t>los</w:t>
-      </w:r>
-      <w:proofErr w:type="spellEnd"/>
-      <w:r>
-        <w:t xml:space="preserve"> notebook y </w:t>
-      </w:r>
-      <w:proofErr w:type="spellStart"/>
-      <w:r>
-        <w:t>analizar</w:t>
-      </w:r>
-      <w:proofErr w:type="spellEnd"/>
-      <w:r>
-        <w:t xml:space="preserve"> lo que </w:t>
-      </w:r>
-      <w:proofErr w:type="spellStart"/>
-      <w:r>
-        <w:t>está</w:t>
-      </w:r>
-      <w:proofErr w:type="spellEnd"/>
-      <w:r>
-        <w:t xml:space="preserve"> hacienda </w:t>
-      </w:r>
-      <w:proofErr w:type="spellStart"/>
-      <w:r>
-        <w:t>el</w:t>
-      </w:r>
-      <w:proofErr w:type="spellEnd"/>
-      <w:r>
-        <w:t xml:space="preserve"> Código.</w:t>
-      </w:r>
     </w:p>
     <w:p>
       <w:r>
-        <w:t>- Enlace al notebook en Google Colab:</w:t>
+        <w:t xml:space="preserve">- </w:t>
+      </w:r>
+      <w:proofErr w:type="spellStart"/>
+      <w:r>
+        <w:t>Tienes</w:t>
+      </w:r>
+      <w:proofErr w:type="spellEnd"/>
+      <w:r>
+        <w:t xml:space="preserve"> que </w:t>
+      </w:r>
+      <w:proofErr w:type="spellStart"/>
+      <w:r>
+        <w:t>cor</w:t>
+      </w:r>
+      <w:r>
+        <w:t>r</w:t>
+      </w:r>
+      <w:r>
+        <w:t>er</w:t>
+      </w:r>
+      <w:proofErr w:type="spellEnd"/>
+      <w:r>
+        <w:t xml:space="preserve"> </w:t>
+      </w:r>
+      <w:proofErr w:type="spellStart"/>
+      <w:r>
+        <w:t>cada</w:t>
+      </w:r>
+      <w:proofErr w:type="spellEnd"/>
+      <w:r>
+        <w:t xml:space="preserve"> </w:t>
+      </w:r>
+      <w:proofErr w:type="spellStart"/>
+      <w:r>
+        <w:t>celda</w:t>
+      </w:r>
+      <w:proofErr w:type="spellEnd"/>
+      <w:r>
+        <w:t xml:space="preserve"> en </w:t>
+      </w:r>
+      <w:proofErr w:type="spellStart"/>
+      <w:r>
+        <w:t>los</w:t>
+      </w:r>
+      <w:proofErr w:type="spellEnd"/>
+      <w:r>
+        <w:t xml:space="preserve"> notebook y </w:t>
+      </w:r>
+      <w:proofErr w:type="spellStart"/>
+      <w:r>
+        <w:t>analizar</w:t>
+      </w:r>
+      <w:proofErr w:type="spellEnd"/>
+      <w:r>
+        <w:t xml:space="preserve"> lo que </w:t>
+      </w:r>
+      <w:proofErr w:type="spellStart"/>
+      <w:r>
+        <w:t>está</w:t>
+      </w:r>
+      <w:proofErr w:type="spellEnd"/>
+      <w:r>
+        <w:t xml:space="preserve"> </w:t>
+      </w:r>
+      <w:proofErr w:type="spellStart"/>
+      <w:r>
+        <w:t>haciend</w:t>
+      </w:r>
+      <w:r>
+        <w:t>o</w:t>
+      </w:r>
+      <w:proofErr w:type="spellEnd"/>
+      <w:r>
+        <w:t xml:space="preserve"> </w:t>
+      </w:r>
+      <w:proofErr w:type="spellStart"/>
+      <w:r>
+        <w:t>el</w:t>
+      </w:r>
+      <w:proofErr w:type="spellEnd"/>
+      <w:r>
+        <w:t xml:space="preserve"> Código.</w:t>
+      </w:r>
+    </w:p>
+    <w:p>
+      <w:pPr>
+        <w:rPr>
+          <w:lang w:val="es-ES"/>
+        </w:rPr>
+      </w:pPr>
+      <w:r>
+        <w:t xml:space="preserve">- Enlace al notebook en Google </w:t>
+      </w:r>
+      <w:proofErr w:type="spellStart"/>
+      <w:r>
+        <w:t>Colab</w:t>
+      </w:r>
+      <w:proofErr w:type="spellEnd"/>
+      <w:r>
+        <w:t>:</w:t>
       </w:r>
     </w:p>
     <w:p>
@@ -518,6 +561,51 @@
       <w:proofErr w:type="spellStart"/>
       <w:r>
         <w:t>uso</w:t>
+      </w:r>
+      <w:proofErr w:type="spellEnd"/>
+      <w:r>
+        <w:t>?</w:t>
+      </w:r>
+    </w:p>
+    <w:p>
+      <w:r>
+        <w:t>- ¿</w:t>
+      </w:r>
+      <w:proofErr w:type="spellStart"/>
+      <w:r>
+        <w:t>Qué</w:t>
+      </w:r>
+      <w:proofErr w:type="spellEnd"/>
+      <w:r>
+        <w:t xml:space="preserve"> </w:t>
+      </w:r>
+      <w:proofErr w:type="spellStart"/>
+      <w:r>
+        <w:t>otras</w:t>
+      </w:r>
+      <w:proofErr w:type="spellEnd"/>
+      <w:r>
+        <w:t xml:space="preserve"> </w:t>
+      </w:r>
+      <w:proofErr w:type="spellStart"/>
+      <w:r>
+        <w:t>librerías</w:t>
+      </w:r>
+      <w:proofErr w:type="spellEnd"/>
+      <w:r>
+        <w:t xml:space="preserve"> en </w:t>
+      </w:r>
+      <w:proofErr w:type="spellStart"/>
+      <w:r>
+        <w:t>lugar</w:t>
+      </w:r>
+      <w:proofErr w:type="spellEnd"/>
+      <w:r>
+        <w:t xml:space="preserve"> de Scikit Learn </w:t>
+      </w:r>
+      <w:proofErr w:type="spellStart"/>
+      <w:r>
+        <w:t>utilizarías</w:t>
       </w:r>
       <w:proofErr w:type="spellEnd"/>
       <w:r>
@@ -1024,7 +1112,13 @@
       </w:r>
       <w:proofErr w:type="spellStart"/>
       <w:r>
-        <w:t>Supervizado</w:t>
+        <w:t>Supervi</w:t>
+      </w:r>
+      <w:r>
+        <w:t>s</w:t>
+      </w:r>
+      <w:r>
+        <w:t>ado</w:t>
       </w:r>
       <w:proofErr w:type="spellEnd"/>
       <w:r>
@@ -1035,7 +1129,7 @@
         <w:t>Supervi</w:t>
       </w:r>
       <w:r>
-        <w:t>z</w:t>
+        <w:t>s</w:t>
       </w:r>
       <w:r>
         <w:t>ado</w:t>
@@ -1262,6 +1356,9 @@
       </w:r>
     </w:p>
     <w:sectPr>
+      <w:headerReference w:type="default" r:id="rId8"/>
+      <w:footerReference w:type="even" r:id="rId9"/>
+      <w:footerReference w:type="default" r:id="rId10"/>
       <w:pgSz w:w="12240" w:h="15840"/>
       <w:pgMar w:top="1440" w:right="1800" w:bottom="1440" w:left="1800" w:header="720" w:footer="720" w:gutter="0"/>
       <w:cols w:space="720"/>
@@ -1269,6 +1366,336 @@
     </w:sectPr>
   </w:body>
 </w:document>
+</file>
+
+<file path=word/endnotes.xml><?xml version="1.0" encoding="utf-8"?>
+<w:endnotes xmlns:wpc="http://schemas.microsoft.com/office/word/2010/wordprocessingCanvas" xmlns:cx="http://schemas.microsoft.com/office/drawing/2014/chartex" xmlns:cx1="http://schemas.microsoft.com/office/drawing/2015/9/8/chartex" xmlns:cx2="http://schemas.microsoft.com/office/drawing/2015/10/21/chartex" xmlns:cx3="http://schemas.microsoft.com/office/drawing/2016/5/9/chartex" xmlns:cx4="http://schemas.microsoft.com/office/drawing/2016/5/10/chartex" xmlns:cx5="http://schemas.microsoft.com/office/drawing/2016/5/11/chartex" xmlns:cx6="http://schemas.microsoft.com/office/drawing/2016/5/12/chartex" xmlns:cx7="http://schemas.microsoft.com/office/drawing/2016/5/13/chartex" xmlns:cx8="http://schemas.microsoft.com/office/drawing/2016/5/14/chartex" xmlns:mc="http://schemas.openxmlformats.org/markup-compatibility/2006" xmlns:aink="http://schemas.microsoft.com/office/drawing/2016/ink" xmlns:am3d="http://schemas.microsoft.com/office/drawing/2017/model3d" xmlns:o="urn:schemas-microsoft-com:office:office" xmlns:oel="http://schemas.microsoft.com/office/2019/extlst" xmlns:r="http://schemas.openxmlformats.org/officeDocument/2006/relationships" xmlns:m="http://schemas.openxmlformats.org/officeDocument/2006/math" xmlns:v="urn:schemas-microsoft-com:vml" xmlns:wp14="http://schemas.microsoft.com/office/word/2010/wordprocessingDrawing" xmlns:wp="http://schemas.openxmlformats.org/drawingml/2006/wordprocessingDrawing" xmlns:w10="urn:schemas-microsoft-com:office:word" xmlns:w="http://schemas.openxmlformats.org/wordprocessingml/2006/main" xmlns:w14="http://schemas.microsoft.com/office/word/2010/wordml" xmlns:w15="http://schemas.microsoft.com/office/word/2012/wordml" xmlns:w16cex="http://schemas.microsoft.com/office/word/2018/wordml/cex" xmlns:w16cid="http://schemas.microsoft.com/office/word/2016/wordml/cid" xmlns:w16="http://schemas.microsoft.com/office/word/2018/wordml" xmlns:w16du="http://schemas.microsoft.com/office/word/2023/wordml/word16du" xmlns:w16sdtdh="http://schemas.microsoft.com/office/word/2020/wordml/sdtdatahash" xmlns:w16sdtfl="http://schemas.microsoft.com/office/word/2024/wordml/sdtformatlock" xmlns:w16se="http://schemas.microsoft.com/office/word/2015/wordml/symex" xmlns:wpg="http://schemas.microsoft.com/office/word/2010/wordprocessingGroup" xmlns:wpi="http://schemas.microsoft.com/office/word/2010/wordprocessingInk" xmlns:wne="http://schemas.microsoft.com/office/word/2006/wordml" xmlns:wps="http://schemas.microsoft.com/office/word/2010/wordprocessingShape" mc:Ignorable="w14 w15 w16se w16cid w16 w16cex w16sdtdh w16sdtfl w16du wp14">
+  <w:endnote w:type="separator" w:id="-1">
+    <w:p>
+      <w:pPr>
+        <w:spacing w:after="0" w:line="240" w:lineRule="auto"/>
+      </w:pPr>
+      <w:r>
+        <w:separator/>
+      </w:r>
+    </w:p>
+  </w:endnote>
+  <w:endnote w:type="continuationSeparator" w:id="0">
+    <w:p>
+      <w:pPr>
+        <w:spacing w:after="0" w:line="240" w:lineRule="auto"/>
+      </w:pPr>
+      <w:r>
+        <w:continuationSeparator/>
+      </w:r>
+    </w:p>
+  </w:endnote>
+</w:endnotes>
+</file>
+
+<file path=word/footer1.xml><?xml version="1.0" encoding="utf-8"?>
+<w:ftr xmlns:wpc="http://schemas.microsoft.com/office/word/2010/wordprocessingCanvas" xmlns:cx="http://schemas.microsoft.com/office/drawing/2014/chartex" xmlns:cx1="http://schemas.microsoft.com/office/drawing/2015/9/8/chartex" xmlns:cx2="http://schemas.microsoft.com/office/drawing/2015/10/21/chartex" xmlns:cx3="http://schemas.microsoft.com/office/drawing/2016/5/9/chartex" xmlns:cx4="http://schemas.microsoft.com/office/drawing/2016/5/10/chartex" xmlns:cx5="http://schemas.microsoft.com/office/drawing/2016/5/11/chartex" xmlns:cx6="http://schemas.microsoft.com/office/drawing/2016/5/12/chartex" xmlns:cx7="http://schemas.microsoft.com/office/drawing/2016/5/13/chartex" xmlns:cx8="http://schemas.microsoft.com/office/drawing/2016/5/14/chartex" xmlns:mc="http://schemas.openxmlformats.org/markup-compatibility/2006" xmlns:aink="http://schemas.microsoft.com/office/drawing/2016/ink" xmlns:am3d="http://schemas.microsoft.com/office/drawing/2017/model3d" xmlns:o="urn:schemas-microsoft-com:office:office" xmlns:oel="http://schemas.microsoft.com/office/2019/extlst" xmlns:r="http://schemas.openxmlformats.org/officeDocument/2006/relationships" xmlns:m="http://schemas.openxmlformats.org/officeDocument/2006/math" xmlns:v="urn:schemas-microsoft-com:vml" xmlns:wp14="http://schemas.microsoft.com/office/word/2010/wordprocessingDrawing" xmlns:wp="http://schemas.openxmlformats.org/drawingml/2006/wordprocessingDrawing" xmlns:w10="urn:schemas-microsoft-com:office:word" xmlns:w="http://schemas.openxmlformats.org/wordprocessingml/2006/main" xmlns:w14="http://schemas.microsoft.com/office/word/2010/wordml" xmlns:w15="http://schemas.microsoft.com/office/word/2012/wordml" xmlns:w16cex="http://schemas.microsoft.com/office/word/2018/wordml/cex" xmlns:w16cid="http://schemas.microsoft.com/office/word/2016/wordml/cid" xmlns:w16="http://schemas.microsoft.com/office/word/2018/wordml" xmlns:w16du="http://schemas.microsoft.com/office/word/2023/wordml/word16du" xmlns:w16sdtdh="http://schemas.microsoft.com/office/word/2020/wordml/sdtdatahash" xmlns:w16sdtfl="http://schemas.microsoft.com/office/word/2024/wordml/sdtformatlock" xmlns:w16se="http://schemas.microsoft.com/office/word/2015/wordml/symex" xmlns:wpg="http://schemas.microsoft.com/office/word/2010/wordprocessingGroup" xmlns:wpi="http://schemas.microsoft.com/office/word/2010/wordprocessingInk" xmlns:wne="http://schemas.microsoft.com/office/word/2006/wordml" xmlns:wps="http://schemas.microsoft.com/office/word/2010/wordprocessingShape" mc:Ignorable="w14 w15 w16se w16cid w16 w16cex w16sdtdh w16sdtfl w16du wp14">
+  <w:sdt>
+    <w:sdtPr>
+      <w:rPr>
+        <w:rStyle w:val="PageNumber"/>
+      </w:rPr>
+      <w:id w:val="-1799133005"/>
+      <w:docPartObj>
+        <w:docPartGallery w:val="Page Numbers (Bottom of Page)"/>
+        <w:docPartUnique/>
+      </w:docPartObj>
+    </w:sdtPr>
+    <w:sdtContent>
+      <w:p>
+        <w:pPr>
+          <w:pStyle w:val="Footer"/>
+          <w:framePr w:wrap="none" w:vAnchor="text" w:hAnchor="margin" w:xAlign="right" w:y="1"/>
+          <w:rPr>
+            <w:rStyle w:val="PageNumber"/>
+          </w:rPr>
+        </w:pPr>
+        <w:r>
+          <w:rPr>
+            <w:rStyle w:val="PageNumber"/>
+          </w:rPr>
+          <w:fldChar w:fldCharType="begin"/>
+        </w:r>
+        <w:r>
+          <w:rPr>
+            <w:rStyle w:val="PageNumber"/>
+          </w:rPr>
+          <w:instrText xml:space="preserve"> PAGE </w:instrText>
+        </w:r>
+        <w:r>
+          <w:rPr>
+            <w:rStyle w:val="PageNumber"/>
+          </w:rPr>
+          <w:fldChar w:fldCharType="end"/>
+        </w:r>
+      </w:p>
+    </w:sdtContent>
+  </w:sdt>
+  <w:p>
+    <w:pPr>
+      <w:pStyle w:val="Footer"/>
+      <w:ind w:right="360"/>
+    </w:pPr>
+  </w:p>
+</w:ftr>
+</file>
+
+<file path=word/footer2.xml><?xml version="1.0" encoding="utf-8"?>
+<w:ftr xmlns:wpc="http://schemas.microsoft.com/office/word/2010/wordprocessingCanvas" xmlns:cx="http://schemas.microsoft.com/office/drawing/2014/chartex" xmlns:cx1="http://schemas.microsoft.com/office/drawing/2015/9/8/chartex" xmlns:cx2="http://schemas.microsoft.com/office/drawing/2015/10/21/chartex" xmlns:cx3="http://schemas.microsoft.com/office/drawing/2016/5/9/chartex" xmlns:cx4="http://schemas.microsoft.com/office/drawing/2016/5/10/chartex" xmlns:cx5="http://schemas.microsoft.com/office/drawing/2016/5/11/chartex" xmlns:cx6="http://schemas.microsoft.com/office/drawing/2016/5/12/chartex" xmlns:cx7="http://schemas.microsoft.com/office/drawing/2016/5/13/chartex" xmlns:cx8="http://schemas.microsoft.com/office/drawing/2016/5/14/chartex" xmlns:mc="http://schemas.openxmlformats.org/markup-compatibility/2006" xmlns:aink="http://schemas.microsoft.com/office/drawing/2016/ink" xmlns:am3d="http://schemas.microsoft.com/office/drawing/2017/model3d" xmlns:o="urn:schemas-microsoft-com:office:office" xmlns:oel="http://schemas.microsoft.com/office/2019/extlst" xmlns:r="http://schemas.openxmlformats.org/officeDocument/2006/relationships" xmlns:m="http://schemas.openxmlformats.org/officeDocument/2006/math" xmlns:v="urn:schemas-microsoft-com:vml" xmlns:wp14="http://schemas.microsoft.com/office/word/2010/wordprocessingDrawing" xmlns:wp="http://schemas.openxmlformats.org/drawingml/2006/wordprocessingDrawing" xmlns:w10="urn:schemas-microsoft-com:office:word" xmlns:w="http://schemas.openxmlformats.org/wordprocessingml/2006/main" xmlns:w14="http://schemas.microsoft.com/office/word/2010/wordml" xmlns:w15="http://schemas.microsoft.com/office/word/2012/wordml" xmlns:w16cex="http://schemas.microsoft.com/office/word/2018/wordml/cex" xmlns:w16cid="http://schemas.microsoft.com/office/word/2016/wordml/cid" xmlns:w16="http://schemas.microsoft.com/office/word/2018/wordml" xmlns:w16du="http://schemas.microsoft.com/office/word/2023/wordml/word16du" xmlns:w16sdtdh="http://schemas.microsoft.com/office/word/2020/wordml/sdtdatahash" xmlns:w16sdtfl="http://schemas.microsoft.com/office/word/2024/wordml/sdtformatlock" xmlns:w16se="http://schemas.microsoft.com/office/word/2015/wordml/symex" xmlns:wpg="http://schemas.microsoft.com/office/word/2010/wordprocessingGroup" xmlns:wpi="http://schemas.microsoft.com/office/word/2010/wordprocessingInk" xmlns:wne="http://schemas.microsoft.com/office/word/2006/wordml" xmlns:wps="http://schemas.microsoft.com/office/word/2010/wordprocessingShape" mc:Ignorable="w14 w15 w16se w16cid w16 w16cex w16sdtdh w16sdtfl w16du wp14">
+  <w:sdt>
+    <w:sdtPr>
+      <w:rPr>
+        <w:rStyle w:val="PageNumber"/>
+      </w:rPr>
+      <w:id w:val="-2104325639"/>
+      <w:docPartObj>
+        <w:docPartGallery w:val="Page Numbers (Bottom of Page)"/>
+        <w:docPartUnique/>
+      </w:docPartObj>
+    </w:sdtPr>
+    <w:sdtContent>
+      <w:p>
+        <w:pPr>
+          <w:pStyle w:val="Footer"/>
+          <w:framePr w:wrap="none" w:vAnchor="text" w:hAnchor="margin" w:xAlign="right" w:y="1"/>
+          <w:rPr>
+            <w:rStyle w:val="PageNumber"/>
+          </w:rPr>
+        </w:pPr>
+        <w:r>
+          <w:rPr>
+            <w:rStyle w:val="PageNumber"/>
+          </w:rPr>
+          <w:fldChar w:fldCharType="begin"/>
+        </w:r>
+        <w:r>
+          <w:rPr>
+            <w:rStyle w:val="PageNumber"/>
+          </w:rPr>
+          <w:instrText xml:space="preserve"> PAGE </w:instrText>
+        </w:r>
+        <w:r>
+          <w:rPr>
+            <w:rStyle w:val="PageNumber"/>
+          </w:rPr>
+          <w:fldChar w:fldCharType="separate"/>
+        </w:r>
+        <w:r>
+          <w:rPr>
+            <w:rStyle w:val="PageNumber"/>
+            <w:noProof/>
+          </w:rPr>
+          <w:t>3</w:t>
+        </w:r>
+        <w:r>
+          <w:rPr>
+            <w:rStyle w:val="PageNumber"/>
+          </w:rPr>
+          <w:fldChar w:fldCharType="end"/>
+        </w:r>
+      </w:p>
+    </w:sdtContent>
+  </w:sdt>
+  <w:p>
+    <w:pPr>
+      <w:pStyle w:val="Footer"/>
+      <w:ind w:right="360"/>
+      <w:rPr>
+        <w:rFonts w:ascii="Menlo" w:hAnsi="Menlo" w:cs="Menlo"/>
+        <w:sz w:val="16"/>
+        <w:szCs w:val="16"/>
+      </w:rPr>
+    </w:pPr>
+    <w:r>
+      <w:rPr>
+        <w:rFonts w:ascii="Menlo" w:hAnsi="Menlo" w:cs="Menlo"/>
+        <w:sz w:val="16"/>
+        <w:szCs w:val="16"/>
+      </w:rPr>
+      <w:t xml:space="preserve">Laboratorio 01 – </w:t>
+    </w:r>
+    <w:proofErr w:type="spellStart"/>
+    <w:r>
+      <w:rPr>
+        <w:rFonts w:ascii="Menlo" w:hAnsi="Menlo" w:cs="Menlo"/>
+        <w:sz w:val="16"/>
+        <w:szCs w:val="16"/>
+      </w:rPr>
+      <w:t>Fundamentos</w:t>
+    </w:r>
+    <w:proofErr w:type="spellEnd"/>
+    <w:r>
+      <w:rPr>
+        <w:rFonts w:ascii="Menlo" w:hAnsi="Menlo" w:cs="Menlo"/>
+        <w:sz w:val="16"/>
+        <w:szCs w:val="16"/>
+      </w:rPr>
+      <w:t xml:space="preserve"> de AI                             </w:t>
+    </w:r>
+    <w:r>
+      <w:rPr>
+        <w:rFonts w:ascii="Menlo" w:hAnsi="Menlo" w:cs="Menlo"/>
+        <w:sz w:val="16"/>
+        <w:szCs w:val="16"/>
+      </w:rPr>
+      <w:t xml:space="preserve">  </w:t>
+    </w:r>
+    <w:r>
+      <w:rPr>
+        <w:rFonts w:ascii="Menlo" w:hAnsi="Menlo" w:cs="Menlo"/>
+        <w:sz w:val="16"/>
+        <w:szCs w:val="16"/>
+      </w:rPr>
+      <w:t xml:space="preserve"> servio@palacios.com</w:t>
+    </w:r>
+  </w:p>
+  <w:p>
+    <w:pPr>
+      <w:pStyle w:val="Footer"/>
+    </w:pPr>
+  </w:p>
+</w:ftr>
+</file>
+
+<file path=word/footnotes.xml><?xml version="1.0" encoding="utf-8"?>
+<w:footnotes xmlns:wpc="http://schemas.microsoft.com/office/word/2010/wordprocessingCanvas" xmlns:cx="http://schemas.microsoft.com/office/drawing/2014/chartex" xmlns:cx1="http://schemas.microsoft.com/office/drawing/2015/9/8/chartex" xmlns:cx2="http://schemas.microsoft.com/office/drawing/2015/10/21/chartex" xmlns:cx3="http://schemas.microsoft.com/office/drawing/2016/5/9/chartex" xmlns:cx4="http://schemas.microsoft.com/office/drawing/2016/5/10/chartex" xmlns:cx5="http://schemas.microsoft.com/office/drawing/2016/5/11/chartex" xmlns:cx6="http://schemas.microsoft.com/office/drawing/2016/5/12/chartex" xmlns:cx7="http://schemas.microsoft.com/office/drawing/2016/5/13/chartex" xmlns:cx8="http://schemas.microsoft.com/office/drawing/2016/5/14/chartex" xmlns:mc="http://schemas.openxmlformats.org/markup-compatibility/2006" xmlns:aink="http://schemas.microsoft.com/office/drawing/2016/ink" xmlns:am3d="http://schemas.microsoft.com/office/drawing/2017/model3d" xmlns:o="urn:schemas-microsoft-com:office:office" xmlns:oel="http://schemas.microsoft.com/office/2019/extlst" xmlns:r="http://schemas.openxmlformats.org/officeDocument/2006/relationships" xmlns:m="http://schemas.openxmlformats.org/officeDocument/2006/math" xmlns:v="urn:schemas-microsoft-com:vml" xmlns:wp14="http://schemas.microsoft.com/office/word/2010/wordprocessingDrawing" xmlns:wp="http://schemas.openxmlformats.org/drawingml/2006/wordprocessingDrawing" xmlns:w10="urn:schemas-microsoft-com:office:word" xmlns:w="http://schemas.openxmlformats.org/wordprocessingml/2006/main" xmlns:w14="http://schemas.microsoft.com/office/word/2010/wordml" xmlns:w15="http://schemas.microsoft.com/office/word/2012/wordml" xmlns:w16cex="http://schemas.microsoft.com/office/word/2018/wordml/cex" xmlns:w16cid="http://schemas.microsoft.com/office/word/2016/wordml/cid" xmlns:w16="http://schemas.microsoft.com/office/word/2018/wordml" xmlns:w16du="http://schemas.microsoft.com/office/word/2023/wordml/word16du" xmlns:w16sdtdh="http://schemas.microsoft.com/office/word/2020/wordml/sdtdatahash" xmlns:w16sdtfl="http://schemas.microsoft.com/office/word/2024/wordml/sdtformatlock" xmlns:w16se="http://schemas.microsoft.com/office/word/2015/wordml/symex" xmlns:wpg="http://schemas.microsoft.com/office/word/2010/wordprocessingGroup" xmlns:wpi="http://schemas.microsoft.com/office/word/2010/wordprocessingInk" xmlns:wne="http://schemas.microsoft.com/office/word/2006/wordml" xmlns:wps="http://schemas.microsoft.com/office/word/2010/wordprocessingShape" mc:Ignorable="w14 w15 w16se w16cid w16 w16cex w16sdtdh w16sdtfl w16du wp14">
+  <w:footnote w:type="separator" w:id="-1">
+    <w:p>
+      <w:pPr>
+        <w:spacing w:after="0" w:line="240" w:lineRule="auto"/>
+      </w:pPr>
+      <w:r>
+        <w:separator/>
+      </w:r>
+    </w:p>
+  </w:footnote>
+  <w:footnote w:type="continuationSeparator" w:id="0">
+    <w:p>
+      <w:pPr>
+        <w:spacing w:after="0" w:line="240" w:lineRule="auto"/>
+      </w:pPr>
+      <w:r>
+        <w:continuationSeparator/>
+      </w:r>
+    </w:p>
+  </w:footnote>
+</w:footnotes>
+</file>
+
+<file path=word/header1.xml><?xml version="1.0" encoding="utf-8"?>
+<w:hdr xmlns:wpc="http://schemas.microsoft.com/office/word/2010/wordprocessingCanvas" xmlns:cx="http://schemas.microsoft.com/office/drawing/2014/chartex" xmlns:cx1="http://schemas.microsoft.com/office/drawing/2015/9/8/chartex" xmlns:cx2="http://schemas.microsoft.com/office/drawing/2015/10/21/chartex" xmlns:cx3="http://schemas.microsoft.com/office/drawing/2016/5/9/chartex" xmlns:cx4="http://schemas.microsoft.com/office/drawing/2016/5/10/chartex" xmlns:cx5="http://schemas.microsoft.com/office/drawing/2016/5/11/chartex" xmlns:cx6="http://schemas.microsoft.com/office/drawing/2016/5/12/chartex" xmlns:cx7="http://schemas.microsoft.com/office/drawing/2016/5/13/chartex" xmlns:cx8="http://schemas.microsoft.com/office/drawing/2016/5/14/chartex" xmlns:mc="http://schemas.openxmlformats.org/markup-compatibility/2006" xmlns:aink="http://schemas.microsoft.com/office/drawing/2016/ink" xmlns:am3d="http://schemas.microsoft.com/office/drawing/2017/model3d" xmlns:o="urn:schemas-microsoft-com:office:office" xmlns:oel="http://schemas.microsoft.com/office/2019/extlst" xmlns:r="http://schemas.openxmlformats.org/officeDocument/2006/relationships" xmlns:m="http://schemas.openxmlformats.org/officeDocument/2006/math" xmlns:v="urn:schemas-microsoft-com:vml" xmlns:wp14="http://schemas.microsoft.com/office/word/2010/wordprocessingDrawing" xmlns:wp="http://schemas.openxmlformats.org/drawingml/2006/wordprocessingDrawing" xmlns:w10="urn:schemas-microsoft-com:office:word" xmlns:w="http://schemas.openxmlformats.org/wordprocessingml/2006/main" xmlns:w14="http://schemas.microsoft.com/office/word/2010/wordml" xmlns:w15="http://schemas.microsoft.com/office/word/2012/wordml" xmlns:w16cex="http://schemas.microsoft.com/office/word/2018/wordml/cex" xmlns:w16cid="http://schemas.microsoft.com/office/word/2016/wordml/cid" xmlns:w16="http://schemas.microsoft.com/office/word/2018/wordml" xmlns:w16du="http://schemas.microsoft.com/office/word/2023/wordml/word16du" xmlns:w16sdtdh="http://schemas.microsoft.com/office/word/2020/wordml/sdtdatahash" xmlns:w16sdtfl="http://schemas.microsoft.com/office/word/2024/wordml/sdtformatlock" xmlns:w16se="http://schemas.microsoft.com/office/word/2015/wordml/symex" xmlns:wpg="http://schemas.microsoft.com/office/word/2010/wordprocessingGroup" xmlns:wpi="http://schemas.microsoft.com/office/word/2010/wordprocessingInk" xmlns:wne="http://schemas.microsoft.com/office/word/2006/wordml" xmlns:wps="http://schemas.microsoft.com/office/word/2010/wordprocessingShape" mc:Ignorable="w14 w15 w16se w16cid w16 w16cex w16sdtdh w16sdtfl w16du wp14">
+  <w:p>
+    <w:pPr>
+      <w:pStyle w:val="Header"/>
+      <w:rPr>
+        <w:rFonts w:ascii="Menlo" w:hAnsi="Menlo" w:cs="Menlo"/>
+      </w:rPr>
+    </w:pPr>
+    <w:r>
+      <w:rPr>
+        <w:rFonts w:ascii="Menlo" w:hAnsi="Menlo" w:cs="Menlo"/>
+        <w:noProof/>
+      </w:rPr>
+      <mc:AlternateContent>
+        <mc:Choice Requires="wps">
+          <w:drawing>
+            <wp:anchor distT="0" distB="0" distL="114300" distR="114300" simplePos="0" relativeHeight="251659264" behindDoc="0" locked="0" layoutInCell="1" allowOverlap="1" wp14:anchorId="5885493A" wp14:editId="25E6532C">
+              <wp:simplePos x="0" y="0"/>
+              <wp:positionH relativeFrom="column">
+                <wp:posOffset>-25401</wp:posOffset>
+              </wp:positionH>
+              <wp:positionV relativeFrom="paragraph">
+                <wp:posOffset>254000</wp:posOffset>
+              </wp:positionV>
+              <wp:extent cx="6155267" cy="0"/>
+              <wp:effectExtent l="50800" t="38100" r="29845" b="76200"/>
+              <wp:wrapNone/>
+              <wp:docPr id="887400474" name="Straight Connector 1"/>
+              <wp:cNvGraphicFramePr/>
+              <a:graphic xmlns:a="http://schemas.openxmlformats.org/drawingml/2006/main">
+                <a:graphicData uri="http://schemas.microsoft.com/office/word/2010/wordprocessingShape">
+                  <wps:wsp>
+                    <wps:cNvCnPr/>
+                    <wps:spPr>
+                      <a:xfrm>
+                        <a:off x="0" y="0"/>
+                        <a:ext cx="6155267" cy="0"/>
+                      </a:xfrm>
+                      <a:prstGeom prst="line">
+                        <a:avLst/>
+                      </a:prstGeom>
+                    </wps:spPr>
+                    <wps:style>
+                      <a:lnRef idx="2">
+                        <a:schemeClr val="accent1"/>
+                      </a:lnRef>
+                      <a:fillRef idx="0">
+                        <a:schemeClr val="accent1"/>
+                      </a:fillRef>
+                      <a:effectRef idx="1">
+                        <a:schemeClr val="accent1"/>
+                      </a:effectRef>
+                      <a:fontRef idx="minor">
+                        <a:schemeClr val="tx1"/>
+                      </a:fontRef>
+                    </wps:style>
+                    <wps:bodyPr/>
+                  </wps:wsp>
+                </a:graphicData>
+              </a:graphic>
+            </wp:anchor>
+          </w:drawing>
+        </mc:Choice>
+        <mc:Fallback>
+          <w:pict>
+            <v:line w14:anchorId="3702E505" id="Straight Connector 1" o:spid="_x0000_s1026" style="position:absolute;z-index:251659264;visibility:visible;mso-wrap-style:square;mso-wrap-distance-left:9pt;mso-wrap-distance-top:0;mso-wrap-distance-right:9pt;mso-wrap-distance-bottom:0;mso-position-horizontal:absolute;mso-position-horizontal-relative:text;mso-position-vertical:absolute;mso-position-vertical-relative:text" from="-2pt,20pt" to="482.65pt,20pt" o:gfxdata="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" strokecolor="#4f81bd [3204]" strokeweight="2pt">
+              <v:shadow on="t" color="black" opacity="24903f" origin=",.5" offset="0,.55556mm"/>
+            </v:line>
+          </w:pict>
+        </mc:Fallback>
+      </mc:AlternateContent>
+    </w:r>
+    <w:r>
+      <w:rPr>
+        <w:rFonts w:ascii="Menlo" w:hAnsi="Menlo" w:cs="Menlo"/>
+      </w:rPr>
+      <w:t xml:space="preserve">MGI-201 – </w:t>
+    </w:r>
+    <w:proofErr w:type="spellStart"/>
+    <w:r>
+      <w:rPr>
+        <w:rFonts w:ascii="Menlo" w:hAnsi="Menlo" w:cs="Menlo"/>
+      </w:rPr>
+      <w:t>Gestión</w:t>
+    </w:r>
+    <w:proofErr w:type="spellEnd"/>
+    <w:r>
+      <w:rPr>
+        <w:rFonts w:ascii="Menlo" w:hAnsi="Menlo" w:cs="Menlo"/>
+      </w:rPr>
+      <w:t xml:space="preserve"> de la </w:t>
+    </w:r>
+    <w:proofErr w:type="spellStart"/>
+    <w:r>
+      <w:rPr>
+        <w:rFonts w:ascii="Menlo" w:hAnsi="Menlo" w:cs="Menlo"/>
+      </w:rPr>
+      <w:t>Educación</w:t>
+    </w:r>
+    <w:proofErr w:type="spellEnd"/>
+    <w:r>
+      <w:rPr>
+        <w:rFonts w:ascii="Menlo" w:hAnsi="Menlo" w:cs="Menlo"/>
+      </w:rPr>
+      <w:t xml:space="preserve"> Virtual (e-learning)</w:t>
+    </w:r>
+  </w:p>
+</w:hdr>
 </file>
 
 <file path=word/numbering.xml><?xml version="1.0" encoding="utf-8"?>
@@ -12854,6 +13281,14 @@
       </w:tcPr>
     </w:tblStylePr>
   </w:style>
+  <w:style w:type="character" w:styleId="PageNumber">
+    <w:name w:val="page number"/>
+    <w:basedOn w:val="DefaultParagraphFont"/>
+    <w:uiPriority w:val="99"/>
+    <w:semiHidden/>
+    <w:unhideWhenUsed/>
+    <w:rsid w:val="005D269E"/>
+  </w:style>
 </w:styles>
 </file>
 

</xml_diff>

<commit_message>
adicionando pregunta de la función de activación
</commit_message>
<xml_diff>
--- a/labs/lab01/notebooks/plantilla_reporte_lab_MGI201.docx
+++ b/labs/lab01/notebooks/plantilla_reporte_lab_MGI201.docx
@@ -8,17 +8,50 @@
       </w:pPr>
       <w:proofErr w:type="spellStart"/>
       <w:r>
+        <w:rPr>
+          <w:sz w:val="44"/>
+          <w:szCs w:val="44"/>
+        </w:rPr>
         <w:t>Reporte</w:t>
       </w:r>
       <w:proofErr w:type="spellEnd"/>
       <w:r>
+        <w:rPr>
+          <w:sz w:val="44"/>
+          <w:szCs w:val="44"/>
+        </w:rPr>
         <w:t xml:space="preserve"> del Laboratorio </w:t>
       </w:r>
       <w:r>
+        <w:rPr>
+          <w:sz w:val="44"/>
+          <w:szCs w:val="44"/>
+        </w:rPr>
         <w:t xml:space="preserve">01 </w:t>
       </w:r>
       <w:r>
+        <w:rPr>
+          <w:sz w:val="44"/>
+          <w:szCs w:val="44"/>
+        </w:rPr>
         <w:t>– MGI-201</w:t>
+      </w:r>
+      <w:r>
+        <w:rPr>
+          <w:sz w:val="44"/>
+          <w:szCs w:val="44"/>
+        </w:rPr>
+        <w:t xml:space="preserve"> –</w:t>
+      </w:r>
+      <w:r>
+        <w:t xml:space="preserve"> </w:t>
+      </w:r>
+      <w:r>
+        <w:rPr>
+          <w:sz w:val="22"/>
+          <w:szCs w:val="22"/>
+        </w:rPr>
+        <w:t>v05</w:t>
       </w:r>
     </w:p>
     <w:p>
@@ -221,10 +254,7 @@
       </w:r>
       <w:proofErr w:type="spellEnd"/>
       <w:r>
-        <w:t xml:space="preserve"> </w:t>
-      </w:r>
-      <w:r>
-        <w:t>[</w:t>
+        <w:t xml:space="preserve"> [</w:t>
       </w:r>
       <w:proofErr w:type="spellStart"/>
       <w:r>
@@ -397,7 +427,15 @@
       </w:r>
       <w:proofErr w:type="spellEnd"/>
       <w:r>
-        <w:t xml:space="preserve"> de lo realizado y resultados observados:</w:t>
+        <w:t xml:space="preserve"> de lo </w:t>
+      </w:r>
+      <w:proofErr w:type="spellStart"/>
+      <w:r>
+        <w:t>realizado</w:t>
+      </w:r>
+      <w:proofErr w:type="spellEnd"/>
+      <w:r>
+        <w:t xml:space="preserve"> y resultados observados:</w:t>
       </w:r>
     </w:p>
     <w:p>
@@ -405,7 +443,15 @@
         <w:pStyle w:val="Heading2"/>
       </w:pPr>
       <w:r>
-        <w:t xml:space="preserve">2.2 Introducción a Google </w:t>
+        <w:t xml:space="preserve">2.2 </w:t>
+      </w:r>
+      <w:proofErr w:type="spellStart"/>
+      <w:r>
+        <w:t>Introducción</w:t>
+      </w:r>
+      <w:proofErr w:type="spellEnd"/>
+      <w:r>
+        <w:t xml:space="preserve"> a Google </w:t>
       </w:r>
       <w:proofErr w:type="spellStart"/>
       <w:r>
@@ -630,7 +676,15 @@
       </w:r>
       <w:proofErr w:type="spellEnd"/>
       <w:r>
-        <w:t xml:space="preserve"> hallazgos y desempeño del modelo:</w:t>
+        <w:t xml:space="preserve"> </w:t>
+      </w:r>
+      <w:proofErr w:type="spellStart"/>
+      <w:r>
+        <w:t>hallazgos</w:t>
+      </w:r>
+      <w:proofErr w:type="spellEnd"/>
+      <w:r>
+        <w:t xml:space="preserve"> y desempeño del modelo:</w:t>
       </w:r>
     </w:p>
     <w:p>
@@ -957,131 +1011,93 @@
         <w:t>depth=</w:t>
       </w:r>
     </w:p>
-    <w:p/>
     <w:p>
-      <w:pPr>
-        <w:pStyle w:val="Heading2"/>
-      </w:pPr>
-      <w:r>
-        <w:t>2.4 Proyecto en Teachable Machine</w:t>
-      </w:r>
-      <w:r>
-        <w:t xml:space="preserve"> [10 puntos]</w:t>
-      </w:r>
-    </w:p>
-    <w:p>
-      <w:r>
-        <w:t>- Enlace al proyecto entrenado:</w:t>
-      </w:r>
-    </w:p>
-    <w:p>
-      <w:pPr>
-        <w:pStyle w:val="IntenseQuote"/>
-      </w:pPr>
-      <w:r>
-        <w:t>https://teachablemachine.withgoogle.com/models/...</w:t>
-      </w:r>
-    </w:p>
-    <w:p>
-      <w:r>
-        <w:t xml:space="preserve">- Breve reflexión sobre el uso de la </w:t>
+      <w:r>
+        <w:t>¿</w:t>
       </w:r>
       <w:proofErr w:type="spellStart"/>
       <w:r>
-        <w:t>herramienta</w:t>
+        <w:t>Qué</w:t>
       </w:r>
       <w:proofErr w:type="spellEnd"/>
       <w:r>
+        <w:t xml:space="preserve"> </w:t>
+      </w:r>
+      <w:proofErr w:type="spellStart"/>
+      <w:r>
+        <w:t>función</w:t>
+      </w:r>
+      <w:proofErr w:type="spellEnd"/>
+      <w:r>
+        <w:t xml:space="preserve"> de </w:t>
+      </w:r>
+      <w:proofErr w:type="spellStart"/>
+      <w:r>
+        <w:t>activación</w:t>
+      </w:r>
+      <w:proofErr w:type="spellEnd"/>
+      <w:r>
+        <w:t xml:space="preserve"> se </w:t>
+      </w:r>
+      <w:proofErr w:type="spellStart"/>
+      <w:r>
+        <w:t>utiliza</w:t>
+      </w:r>
+      <w:proofErr w:type="spellEnd"/>
+      <w:r>
+        <w:t xml:space="preserve"> en la </w:t>
+      </w:r>
+      <w:proofErr w:type="spellStart"/>
+      <w:r>
+        <w:t>arquitectura</w:t>
+      </w:r>
+      <w:proofErr w:type="spellEnd"/>
+      <w:r>
+        <w:t xml:space="preserve"> del </w:t>
+      </w:r>
+      <w:proofErr w:type="spellStart"/>
+      <w:r>
+        <w:t>modelo</w:t>
+      </w:r>
+      <w:proofErr w:type="spellEnd"/>
+      <w:r>
+        <w:t>? ¿</w:t>
+      </w:r>
+      <w:proofErr w:type="spellStart"/>
+      <w:r>
+        <w:t>Explica</w:t>
+      </w:r>
+      <w:proofErr w:type="spellEnd"/>
+      <w:r>
         <w:t xml:space="preserve"> en </w:t>
       </w:r>
       <w:proofErr w:type="spellStart"/>
       <w:r>
-        <w:t>educación</w:t>
+        <w:t>qué</w:t>
       </w:r>
       <w:proofErr w:type="spellEnd"/>
       <w:r>
-        <w:t>:</w:t>
-      </w:r>
-    </w:p>
-    <w:p>
-      <w:r>
-        <w:t>¿</w:t>
+        <w:t xml:space="preserve"> </w:t>
       </w:r>
       <w:proofErr w:type="spellStart"/>
       <w:r>
-        <w:t>Qué</w:t>
+        <w:t>consiste</w:t>
       </w:r>
       <w:proofErr w:type="spellEnd"/>
       <w:r>
-        <w:t xml:space="preserve"> variables de </w:t>
+        <w:t xml:space="preserve"> la </w:t>
       </w:r>
       <w:proofErr w:type="spellStart"/>
       <w:r>
-        <w:t>configuración</w:t>
+        <w:t>función</w:t>
       </w:r>
       <w:proofErr w:type="spellEnd"/>
       <w:r>
-        <w:t xml:space="preserve"> se </w:t>
+        <w:t xml:space="preserve"> de </w:t>
       </w:r>
       <w:proofErr w:type="spellStart"/>
       <w:r>
-        <w:t>utilizan</w:t>
-      </w:r>
-      <w:proofErr w:type="spellEnd"/>
-      <w:r>
-        <w:t xml:space="preserve"> que son </w:t>
-      </w:r>
-      <w:proofErr w:type="spellStart"/>
-      <w:r>
-        <w:t>similares</w:t>
-      </w:r>
-      <w:proofErr w:type="spellEnd"/>
-      <w:r>
-        <w:t xml:space="preserve"> al </w:t>
-      </w:r>
-      <w:proofErr w:type="spellStart"/>
-      <w:r>
-        <w:t>enunciado</w:t>
-      </w:r>
-      <w:proofErr w:type="spellEnd"/>
-      <w:r>
-        <w:t xml:space="preserve"> 2.3? ¿Por </w:t>
-      </w:r>
-      <w:proofErr w:type="spellStart"/>
-      <w:r>
-        <w:t>qué</w:t>
-      </w:r>
-      <w:proofErr w:type="spellEnd"/>
-      <w:r>
-        <w:t xml:space="preserve"> son </w:t>
-      </w:r>
-      <w:proofErr w:type="spellStart"/>
-      <w:r>
-        <w:t>similares</w:t>
-      </w:r>
-      <w:proofErr w:type="spellEnd"/>
-      <w:r>
-        <w:t xml:space="preserve"> o </w:t>
-      </w:r>
-      <w:proofErr w:type="spellStart"/>
-      <w:r>
-        <w:t>utilizan</w:t>
-      </w:r>
-      <w:proofErr w:type="spellEnd"/>
-      <w:r>
-        <w:t xml:space="preserve"> </w:t>
-      </w:r>
-      <w:proofErr w:type="spellStart"/>
-      <w:r>
-        <w:t>esa</w:t>
-      </w:r>
-      <w:proofErr w:type="spellEnd"/>
-      <w:r>
-        <w:t xml:space="preserve"> </w:t>
-      </w:r>
-      <w:proofErr w:type="spellStart"/>
-      <w:r>
-        <w:t>configuración</w:t>
+        <w:t>activación</w:t>
       </w:r>
       <w:proofErr w:type="spellEnd"/>
       <w:r>
@@ -1094,142 +1110,275 @@
         <w:pStyle w:val="Heading2"/>
       </w:pPr>
       <w:r>
-        <w:t>2.</w:t>
-      </w:r>
-      <w:r>
-        <w:t>5</w:t>
-      </w:r>
-      <w:r>
-        <w:t xml:space="preserve"> </w:t>
-      </w:r>
-      <w:proofErr w:type="spellStart"/>
-      <w:r>
-        <w:t>Aprendizaje</w:t>
-      </w:r>
-      <w:proofErr w:type="spellEnd"/>
-      <w:r>
-        <w:t xml:space="preserve"> </w:t>
-      </w:r>
-      <w:proofErr w:type="spellStart"/>
-      <w:r>
-        <w:t>Supervi</w:t>
-      </w:r>
-      <w:r>
-        <w:t>s</w:t>
-      </w:r>
-      <w:r>
-        <w:t>ado</w:t>
-      </w:r>
-      <w:proofErr w:type="spellEnd"/>
-      <w:r>
-        <w:t xml:space="preserve"> y No </w:t>
-      </w:r>
-      <w:proofErr w:type="spellStart"/>
-      <w:r>
-        <w:t>Supervi</w:t>
-      </w:r>
-      <w:r>
-        <w:t>s</w:t>
-      </w:r>
-      <w:r>
-        <w:t>ado</w:t>
-      </w:r>
-      <w:proofErr w:type="spellEnd"/>
-      <w:r>
-        <w:t xml:space="preserve"> [10]</w:t>
+        <w:t>2.4 Proyecto en Teachable Machine</w:t>
+      </w:r>
+      <w:r>
+        <w:t xml:space="preserve"> [10 puntos]</w:t>
       </w:r>
     </w:p>
     <w:p>
       <w:r>
-        <w:t xml:space="preserve">- </w:t>
-      </w:r>
-      <w:proofErr w:type="spellStart"/>
-      <w:r>
-        <w:t>Utiliza</w:t>
-      </w:r>
-      <w:proofErr w:type="spellEnd"/>
-      <w:r>
-        <w:t xml:space="preserve"> </w:t>
-      </w:r>
-      <w:proofErr w:type="spellStart"/>
-      <w:r>
-        <w:t>cualquier</w:t>
-      </w:r>
-      <w:proofErr w:type="spellEnd"/>
-      <w:r>
-        <w:t xml:space="preserve"> </w:t>
-      </w:r>
-      <w:proofErr w:type="spellStart"/>
-      <w:r>
-        <w:t>herramienta</w:t>
-      </w:r>
-      <w:proofErr w:type="spellEnd"/>
-      <w:r>
-        <w:t xml:space="preserve"> </w:t>
-      </w:r>
-      <w:proofErr w:type="spellStart"/>
-      <w:r>
-        <w:t>aprendida</w:t>
-      </w:r>
-      <w:proofErr w:type="spellEnd"/>
-      <w:r>
-        <w:t xml:space="preserve"> en </w:t>
-      </w:r>
-      <w:proofErr w:type="spellStart"/>
-      <w:r>
-        <w:t>clase</w:t>
-      </w:r>
-      <w:proofErr w:type="spellEnd"/>
-      <w:r>
-        <w:t xml:space="preserve"> para </w:t>
-      </w:r>
-      <w:proofErr w:type="spellStart"/>
-      <w:r>
-        <w:t>dar</w:t>
-      </w:r>
-      <w:proofErr w:type="spellEnd"/>
-      <w:r>
-        <w:t xml:space="preserve"> </w:t>
-      </w:r>
-      <w:r>
-        <w:t xml:space="preserve">un </w:t>
-      </w:r>
-      <w:proofErr w:type="spellStart"/>
-      <w:r>
-        <w:t>resumen</w:t>
-      </w:r>
-      <w:proofErr w:type="spellEnd"/>
-      <w:r>
-        <w:t xml:space="preserve"> de 4 </w:t>
-      </w:r>
-      <w:proofErr w:type="spellStart"/>
-      <w:r>
-        <w:t>algoritmos</w:t>
-      </w:r>
-      <w:proofErr w:type="spellEnd"/>
-      <w:r>
-        <w:t xml:space="preserve"> </w:t>
-      </w:r>
-      <w:proofErr w:type="spellStart"/>
-      <w:r>
-        <w:t>supervizados</w:t>
-      </w:r>
-      <w:proofErr w:type="spellEnd"/>
-      <w:r>
-        <w:t xml:space="preserve"> y 4 no </w:t>
-      </w:r>
-      <w:proofErr w:type="spellStart"/>
-      <w:r>
-        <w:t>supervisados</w:t>
-      </w:r>
-      <w:proofErr w:type="spellEnd"/>
-      <w:r>
-        <w:t>.</w:t>
+        <w:t>- Enlace al proyecto entrenado:</w:t>
       </w:r>
     </w:p>
     <w:p>
+      <w:pPr>
+        <w:pStyle w:val="IntenseQuote"/>
+      </w:pPr>
+      <w:r>
+        <w:t>https://teachablemachine.withgoogle.com/models/...</w:t>
+      </w:r>
+    </w:p>
+    <w:p>
+      <w:r>
+        <w:t xml:space="preserve">- Breve reflexión sobre el </w:t>
+      </w:r>
+      <w:proofErr w:type="spellStart"/>
+      <w:r>
+        <w:t>uso</w:t>
+      </w:r>
+      <w:proofErr w:type="spellEnd"/>
+      <w:r>
+        <w:t xml:space="preserve"> de la </w:t>
+      </w:r>
+      <w:proofErr w:type="spellStart"/>
+      <w:r>
+        <w:t>herramienta</w:t>
+      </w:r>
+      <w:proofErr w:type="spellEnd"/>
+      <w:r>
+        <w:t xml:space="preserve"> en </w:t>
+      </w:r>
+      <w:proofErr w:type="spellStart"/>
+      <w:r>
+        <w:t>educación</w:t>
+      </w:r>
+      <w:proofErr w:type="spellEnd"/>
+      <w:r>
+        <w:t>:</w:t>
+      </w:r>
+    </w:p>
+    <w:p>
+      <w:r>
+        <w:t>¿</w:t>
+      </w:r>
+      <w:proofErr w:type="spellStart"/>
+      <w:r>
+        <w:t>Qué</w:t>
+      </w:r>
+      <w:proofErr w:type="spellEnd"/>
+      <w:r>
+        <w:t xml:space="preserve"> variables de </w:t>
+      </w:r>
+      <w:proofErr w:type="spellStart"/>
+      <w:r>
+        <w:t>configuración</w:t>
+      </w:r>
+      <w:proofErr w:type="spellEnd"/>
+      <w:r>
+        <w:t xml:space="preserve"> se </w:t>
+      </w:r>
+      <w:proofErr w:type="spellStart"/>
+      <w:r>
+        <w:t>utilizan</w:t>
+      </w:r>
+      <w:proofErr w:type="spellEnd"/>
+      <w:r>
+        <w:t xml:space="preserve"> que son </w:t>
+      </w:r>
+      <w:proofErr w:type="spellStart"/>
+      <w:r>
+        <w:t>similares</w:t>
+      </w:r>
+      <w:proofErr w:type="spellEnd"/>
+      <w:r>
+        <w:t xml:space="preserve"> al </w:t>
+      </w:r>
+      <w:proofErr w:type="spellStart"/>
+      <w:r>
+        <w:t>enunciado</w:t>
+      </w:r>
+      <w:proofErr w:type="spellEnd"/>
+      <w:r>
+        <w:t xml:space="preserve"> 2.3? ¿Por </w:t>
+      </w:r>
+      <w:proofErr w:type="spellStart"/>
+      <w:r>
+        <w:t>qué</w:t>
+      </w:r>
+      <w:proofErr w:type="spellEnd"/>
+      <w:r>
+        <w:t xml:space="preserve"> son </w:t>
+      </w:r>
+      <w:proofErr w:type="spellStart"/>
+      <w:r>
+        <w:t>similares</w:t>
+      </w:r>
+      <w:proofErr w:type="spellEnd"/>
+      <w:r>
+        <w:t xml:space="preserve"> o </w:t>
+      </w:r>
+      <w:proofErr w:type="spellStart"/>
+      <w:r>
+        <w:t>utilizan</w:t>
+      </w:r>
+      <w:proofErr w:type="spellEnd"/>
+      <w:r>
+        <w:t xml:space="preserve"> </w:t>
+      </w:r>
+      <w:proofErr w:type="spellStart"/>
+      <w:r>
+        <w:t>esa</w:t>
+      </w:r>
+      <w:proofErr w:type="spellEnd"/>
+      <w:r>
+        <w:t xml:space="preserve"> </w:t>
+      </w:r>
+      <w:proofErr w:type="spellStart"/>
+      <w:r>
+        <w:t>configuración</w:t>
+      </w:r>
+      <w:proofErr w:type="spellEnd"/>
+      <w:r>
+        <w:t>?</w:t>
+      </w:r>
+    </w:p>
+    <w:p/>
+    <w:p>
+      <w:pPr>
+        <w:pStyle w:val="Heading2"/>
+      </w:pPr>
       <w:r>
         <w:lastRenderedPageBreak/>
+        <w:t xml:space="preserve">2.5 </w:t>
+      </w:r>
+      <w:proofErr w:type="spellStart"/>
+      <w:r>
+        <w:t>Aprendizaje</w:t>
+      </w:r>
+      <w:proofErr w:type="spellEnd"/>
+      <w:r>
+        <w:t xml:space="preserve"> </w:t>
+      </w:r>
+      <w:proofErr w:type="spellStart"/>
+      <w:r>
+        <w:t>Supervi</w:t>
+      </w:r>
+      <w:r>
+        <w:t>s</w:t>
+      </w:r>
+      <w:r>
+        <w:t>ado</w:t>
+      </w:r>
+      <w:proofErr w:type="spellEnd"/>
+      <w:r>
+        <w:t xml:space="preserve"> y No </w:t>
+      </w:r>
+      <w:proofErr w:type="spellStart"/>
+      <w:r>
+        <w:t>Supervi</w:t>
+      </w:r>
+      <w:r>
+        <w:t>s</w:t>
+      </w:r>
+      <w:r>
+        <w:t>ado</w:t>
+      </w:r>
+      <w:proofErr w:type="spellEnd"/>
+      <w:r>
+        <w:t xml:space="preserve"> [10]</w:t>
+      </w:r>
+    </w:p>
+    <w:p>
+      <w:r>
+        <w:t xml:space="preserve">- </w:t>
+      </w:r>
+      <w:proofErr w:type="spellStart"/>
+      <w:r>
+        <w:t>Utiliza</w:t>
+      </w:r>
+      <w:proofErr w:type="spellEnd"/>
+      <w:r>
+        <w:t xml:space="preserve"> </w:t>
+      </w:r>
+      <w:proofErr w:type="spellStart"/>
+      <w:r>
+        <w:t>cualquier</w:t>
+      </w:r>
+      <w:proofErr w:type="spellEnd"/>
+      <w:r>
+        <w:t xml:space="preserve"> </w:t>
+      </w:r>
+      <w:proofErr w:type="spellStart"/>
+      <w:r>
+        <w:t>herramienta</w:t>
+      </w:r>
+      <w:proofErr w:type="spellEnd"/>
+      <w:r>
+        <w:t xml:space="preserve"> </w:t>
+      </w:r>
+      <w:proofErr w:type="spellStart"/>
+      <w:r>
+        <w:t>aprendida</w:t>
+      </w:r>
+      <w:proofErr w:type="spellEnd"/>
+      <w:r>
+        <w:t xml:space="preserve"> en </w:t>
+      </w:r>
+      <w:proofErr w:type="spellStart"/>
+      <w:r>
+        <w:t>clase</w:t>
+      </w:r>
+      <w:proofErr w:type="spellEnd"/>
+      <w:r>
+        <w:t xml:space="preserve"> para </w:t>
+      </w:r>
+      <w:proofErr w:type="spellStart"/>
+      <w:r>
+        <w:t>dar</w:t>
+      </w:r>
+      <w:proofErr w:type="spellEnd"/>
+      <w:r>
+        <w:t xml:space="preserve"> </w:t>
+      </w:r>
+      <w:r>
+        <w:t xml:space="preserve">un </w:t>
+      </w:r>
+      <w:proofErr w:type="spellStart"/>
+      <w:r>
+        <w:t>resumen</w:t>
+      </w:r>
+      <w:proofErr w:type="spellEnd"/>
+      <w:r>
+        <w:t xml:space="preserve"> de 4 </w:t>
+      </w:r>
+      <w:proofErr w:type="spellStart"/>
+      <w:r>
+        <w:t>algoritmos</w:t>
+      </w:r>
+      <w:proofErr w:type="spellEnd"/>
+      <w:r>
+        <w:t xml:space="preserve"> </w:t>
+      </w:r>
+      <w:proofErr w:type="spellStart"/>
+      <w:r>
+        <w:t>supervizados</w:t>
+      </w:r>
+      <w:proofErr w:type="spellEnd"/>
+      <w:r>
+        <w:t xml:space="preserve"> y 4 no </w:t>
+      </w:r>
+      <w:proofErr w:type="spellStart"/>
+      <w:r>
+        <w:t>supervisados</w:t>
+      </w:r>
+      <w:proofErr w:type="spellEnd"/>
+      <w:r>
+        <w:t>.</w:t>
+      </w:r>
+    </w:p>
+    <w:p>
+      <w:r>
         <w:t>- ¿</w:t>
       </w:r>
       <w:proofErr w:type="spellStart"/>

</xml_diff>